<commit_message>
Update HowTo Guide docx
</commit_message>
<xml_diff>
--- a/SetupTaslScheduleSteps.docx
+++ b/SetupTaslScheduleSteps.docx
@@ -207,46 +207,24 @@
         <w:t xml:space="preserve">*Update </w:t>
       </w:r>
       <w:r>
-        <w:rPr>
-          <w:rFonts w:ascii="Segoe UI" w:eastAsia="Times New Roman" w:hAnsi="Segoe UI" w:cs="Segoe UI"/>
-          <w:sz w:val="21"/>
-          <w:szCs w:val="21"/>
-        </w:rPr>
         <w:t>-</w:t>
       </w:r>
-      <w:bookmarkStart w:id="0" w:name="_GoBack"/>
       <w:proofErr w:type="spellStart"/>
       <w:r>
-        <w:rPr>
-          <w:rFonts w:ascii="Segoe UI" w:eastAsia="Times New Roman" w:hAnsi="Segoe UI" w:cs="Segoe UI"/>
-          <w:sz w:val="21"/>
-          <w:szCs w:val="21"/>
-        </w:rPr>
-        <w:t>executionpolicy</w:t>
+        <w:t>ExecutionPolicy</w:t>
       </w:r>
       <w:proofErr w:type="spellEnd"/>
       <w:r>
-        <w:rPr>
-          <w:rFonts w:ascii="Segoe UI" w:eastAsia="Times New Roman" w:hAnsi="Segoe UI" w:cs="Segoe UI"/>
-          <w:sz w:val="21"/>
-          <w:szCs w:val="21"/>
-        </w:rPr>
         <w:t xml:space="preserve"> unrestricted -</w:t>
       </w:r>
       <w:proofErr w:type="spellStart"/>
       <w:r>
-        <w:rPr>
-          <w:rFonts w:ascii="Segoe UI" w:eastAsia="Times New Roman" w:hAnsi="Segoe UI" w:cs="Segoe UI"/>
-          <w:sz w:val="21"/>
-          <w:szCs w:val="21"/>
-        </w:rPr>
         <w:t>noninteractive</w:t>
       </w:r>
       <w:proofErr w:type="spellEnd"/>
       <w:r>
-        <w:t>-File C:\Users\alsmith1\Desktop\PowershellScripts\150-LinkedProductInfoMissing.ps1</w:t>
-      </w:r>
-      <w:bookmarkEnd w:id="0"/>
+        <w:t xml:space="preserve"> -File C:\Users\alsmith1\Desktop\PowershellScripts\test.ps1</w:t>
+      </w:r>
     </w:p>
     <w:p>
       <w:pPr>
@@ -256,6 +234,8 @@
           <w:szCs w:val="21"/>
         </w:rPr>
       </w:pPr>
+      <w:bookmarkStart w:id="0" w:name="_GoBack"/>
+      <w:bookmarkEnd w:id="0"/>
     </w:p>
     <w:p/>
     <w:p/>

</xml_diff>